<commit_message>
fix: add some skills
</commit_message>
<xml_diff>
--- a/src/cv/CV.docx
+++ b/src/cv/CV.docx
@@ -204,7 +204,6 @@
                 <w:szCs w:val="22"/>
               </w:rPr>
             </w:pPr>
-            <w:bookmarkStart w:id="0" w:name="_GoBack"/>
             <w:r>
               <w:rPr>
                 <w:rFonts w:ascii="Arial" w:hAnsi="Arial" w:cs="Arial"/>
@@ -271,7 +270,6 @@
                 </wp:anchor>
               </w:drawing>
             </w:r>
-            <w:bookmarkEnd w:id="0"/>
             <w:r>
               <w:rPr>
                 <w:rFonts w:ascii="Arial" w:hAnsi="Arial" w:cs="Arial"/>
@@ -1778,6 +1776,44 @@
               </w:rPr>
               <w:t xml:space="preserve">, </w:t>
             </w:r>
+            <w:r>
+              <w:rPr>
+                <w:rFonts w:ascii="Arial" w:hAnsi="Arial" w:cs="Arial"/>
+                <w:b/>
+                <w:sz w:val="22"/>
+                <w:szCs w:val="22"/>
+                <w:lang w:val="en-US"/>
+              </w:rPr>
+              <w:t>Redux</w:t>
+            </w:r>
+            <w:r>
+              <w:rPr>
+                <w:rFonts w:ascii="Arial" w:hAnsi="Arial" w:cs="Arial"/>
+                <w:b/>
+                <w:sz w:val="22"/>
+                <w:szCs w:val="22"/>
+              </w:rPr>
+              <w:t>-</w:t>
+            </w:r>
+            <w:r>
+              <w:rPr>
+                <w:rFonts w:ascii="Arial" w:hAnsi="Arial" w:cs="Arial"/>
+                <w:b/>
+                <w:sz w:val="22"/>
+                <w:szCs w:val="22"/>
+                <w:lang w:val="en-US"/>
+              </w:rPr>
+              <w:t>toolkit</w:t>
+            </w:r>
+            <w:r>
+              <w:rPr>
+                <w:rFonts w:ascii="Arial" w:hAnsi="Arial" w:cs="Arial"/>
+                <w:b/>
+                <w:sz w:val="22"/>
+                <w:szCs w:val="22"/>
+              </w:rPr>
+              <w:t xml:space="preserve">, </w:t>
+            </w:r>
             <w:proofErr w:type="spellStart"/>
             <w:r>
               <w:rPr>
@@ -1792,6 +1828,27 @@
             <w:r>
               <w:rPr>
                 <w:rFonts w:ascii="Arial" w:hAnsi="Arial" w:cs="Arial"/>
+                <w:b/>
+                <w:sz w:val="22"/>
+                <w:szCs w:val="22"/>
+              </w:rPr>
+              <w:t xml:space="preserve">, </w:t>
+            </w:r>
+            <w:r>
+              <w:rPr>
+                <w:rFonts w:ascii="Arial" w:hAnsi="Arial" w:cs="Arial"/>
+                <w:b/>
+                <w:sz w:val="22"/>
+                <w:szCs w:val="22"/>
+                <w:lang w:val="en-US"/>
+              </w:rPr>
+              <w:t>Angular</w:t>
+            </w:r>
+            <w:bookmarkStart w:id="0" w:name="_GoBack"/>
+            <w:bookmarkEnd w:id="0"/>
+            <w:r>
+              <w:rPr>
+                <w:rFonts w:ascii="Arial" w:hAnsi="Arial" w:cs="Arial"/>
                 <w:sz w:val="22"/>
                 <w:szCs w:val="22"/>
               </w:rPr>
@@ -1929,6 +1986,28 @@
                 <w:b/>
               </w:rPr>
               <w:t>Typeorm</w:t>
+            </w:r>
+            <w:proofErr w:type="spellEnd"/>
+            <w:r>
+              <w:rPr>
+                <w:rStyle w:val="jlqj4b"/>
+                <w:b/>
+              </w:rPr>
+              <w:t>,</w:t>
+            </w:r>
+            <w:r>
+              <w:rPr>
+                <w:rStyle w:val="jlqj4b"/>
+              </w:rPr>
+              <w:t xml:space="preserve"> </w:t>
+            </w:r>
+            <w:proofErr w:type="spellStart"/>
+            <w:r>
+              <w:rPr>
+                <w:rStyle w:val="jlqj4b"/>
+                <w:b/>
+              </w:rPr>
+              <w:t>Sequelize</w:t>
             </w:r>
             <w:proofErr w:type="spellEnd"/>
             <w:r>

</xml_diff>

<commit_message>
fix: add skills in doc and pdf
</commit_message>
<xml_diff>
--- a/src/cv/CV.docx
+++ b/src/cv/CV.docx
@@ -1618,6 +1618,66 @@
             </w:r>
             <w:r>
               <w:rPr>
+                <w:rStyle w:val="jlqj4b"/>
+                <w:rFonts w:ascii="Arial" w:hAnsi="Arial" w:cs="Arial"/>
+                <w:sz w:val="22"/>
+                <w:szCs w:val="22"/>
+              </w:rPr>
+              <w:t>,</w:t>
+            </w:r>
+            <w:r>
+              <w:rPr>
+                <w:rStyle w:val="jlqj4b"/>
+                <w:rFonts w:ascii="Arial" w:hAnsi="Arial" w:cs="Arial"/>
+              </w:rPr>
+              <w:t xml:space="preserve"> </w:t>
+            </w:r>
+            <w:r>
+              <w:rPr>
+                <w:rStyle w:val="jlqj4b"/>
+                <w:rFonts w:ascii="Arial" w:hAnsi="Arial" w:cs="Arial"/>
+                <w:b/>
+                <w:lang w:val="en-US"/>
+              </w:rPr>
+              <w:t>Bootstrap</w:t>
+            </w:r>
+            <w:r>
+              <w:rPr>
+                <w:rStyle w:val="jlqj4b"/>
+                <w:rFonts w:ascii="Arial" w:hAnsi="Arial" w:cs="Arial"/>
+              </w:rPr>
+              <w:t xml:space="preserve">, </w:t>
+            </w:r>
+            <w:bookmarkStart w:id="0" w:name="_GoBack"/>
+            <w:r>
+              <w:rPr>
+                <w:rStyle w:val="jlqj4b"/>
+                <w:rFonts w:ascii="Arial" w:hAnsi="Arial" w:cs="Arial"/>
+                <w:b/>
+                <w:lang w:val="en-US"/>
+              </w:rPr>
+              <w:t>Ant</w:t>
+            </w:r>
+            <w:r>
+              <w:rPr>
+                <w:rStyle w:val="jlqj4b"/>
+                <w:rFonts w:ascii="Arial" w:hAnsi="Arial" w:cs="Arial"/>
+                <w:b/>
+              </w:rPr>
+              <w:t xml:space="preserve"> </w:t>
+            </w:r>
+            <w:r>
+              <w:rPr>
+                <w:rStyle w:val="jlqj4b"/>
+                <w:rFonts w:ascii="Arial" w:hAnsi="Arial" w:cs="Arial"/>
+                <w:b/>
+                <w:lang w:val="en-US"/>
+              </w:rPr>
+              <w:t>Design</w:t>
+            </w:r>
+            <w:bookmarkEnd w:id="0"/>
+            <w:r>
+              <w:rPr>
                 <w:rFonts w:ascii="Arial" w:hAnsi="Arial" w:cs="Arial"/>
                 <w:sz w:val="22"/>
                 <w:szCs w:val="22"/>
@@ -1844,8 +1904,6 @@
               </w:rPr>
               <w:t>Angular</w:t>
             </w:r>
-            <w:bookmarkStart w:id="0" w:name="_GoBack"/>
-            <w:bookmarkEnd w:id="0"/>
             <w:r>
               <w:rPr>
                 <w:rFonts w:ascii="Arial" w:hAnsi="Arial" w:cs="Arial"/>

</xml_diff>